<commit_message>
docs(diseño): Corrige versión en encabezado DAS
</commit_message>
<xml_diff>
--- a/02 DESARROLLO/SCELS/02 DISEÑO/SCELS-DAS-007.docx
+++ b/02 DESARROLLO/SCELS/02 DISEÑO/SCELS-DAS-007.docx
@@ -1003,12 +1003,21 @@
                 <w:color w:val="131930"/>
               </w:rPr>
             </w:pPr>
-            <w:r>
-              <w:rPr>
-                <w:rFonts w:ascii="Open Sans" w:eastAsia="Open Sans" w:hAnsi="Open Sans" w:cs="Open Sans"/>
-                <w:color w:val="131930"/>
-              </w:rPr>
-              <w:t>Duany Lirio</w:t>
+            <w:proofErr w:type="spellStart"/>
+            <w:r>
+              <w:rPr>
+                <w:rFonts w:ascii="Open Sans" w:eastAsia="Open Sans" w:hAnsi="Open Sans" w:cs="Open Sans"/>
+                <w:color w:val="131930"/>
+              </w:rPr>
+              <w:t>Duany</w:t>
+            </w:r>
+            <w:proofErr w:type="spellEnd"/>
+            <w:r>
+              <w:rPr>
+                <w:rFonts w:ascii="Open Sans" w:eastAsia="Open Sans" w:hAnsi="Open Sans" w:cs="Open Sans"/>
+                <w:color w:val="131930"/>
+              </w:rPr>
+              <w:t xml:space="preserve"> Lirio</w:t>
             </w:r>
           </w:p>
         </w:tc>
@@ -2780,7 +2789,23 @@
                 <w:rFonts w:ascii="Open Sans" w:eastAsia="Open Sans" w:hAnsi="Open Sans" w:cs="Open Sans"/>
                 <w:color w:val="131930"/>
               </w:rPr>
-              <w:t xml:space="preserve"> se debe permitir gestionar este e-commerce desde otro sistema web de uso interno </w:t>
+              <w:t xml:space="preserve"> se debe permitir gestionar este e-</w:t>
+            </w:r>
+            <w:proofErr w:type="spellStart"/>
+            <w:r>
+              <w:rPr>
+                <w:rFonts w:ascii="Open Sans" w:eastAsia="Open Sans" w:hAnsi="Open Sans" w:cs="Open Sans"/>
+                <w:color w:val="131930"/>
+              </w:rPr>
+              <w:t>commerce</w:t>
+            </w:r>
+            <w:proofErr w:type="spellEnd"/>
+            <w:r>
+              <w:rPr>
+                <w:rFonts w:ascii="Open Sans" w:eastAsia="Open Sans" w:hAnsi="Open Sans" w:cs="Open Sans"/>
+                <w:color w:val="131930"/>
+              </w:rPr>
+              <w:t xml:space="preserve"> desde otro sistema web de uso interno </w:t>
             </w:r>
             <w:r>
               <w:rPr>
@@ -3201,6 +3226,7 @@
                 <w:color w:val="131930"/>
               </w:rPr>
             </w:pPr>
+            <w:proofErr w:type="spellStart"/>
             <w:r>
               <w:rPr>
                 <w:rFonts w:ascii="Open Sans" w:eastAsia="Open Sans" w:hAnsi="Open Sans" w:cs="Open Sans"/>
@@ -3208,6 +3234,7 @@
               </w:rPr>
               <w:t>NodeJS</w:t>
             </w:r>
+            <w:proofErr w:type="spellEnd"/>
           </w:p>
           <w:p>
             <w:pPr>
@@ -3229,6 +3256,7 @@
                 <w:color w:val="131930"/>
               </w:rPr>
             </w:pPr>
+            <w:proofErr w:type="spellStart"/>
             <w:r>
               <w:rPr>
                 <w:rFonts w:ascii="Open Sans" w:eastAsia="Open Sans" w:hAnsi="Open Sans" w:cs="Open Sans"/>
@@ -3236,6 +3264,7 @@
               </w:rPr>
               <w:t>ExpressJS</w:t>
             </w:r>
+            <w:proofErr w:type="spellEnd"/>
           </w:p>
           <w:p>
             <w:pPr>
@@ -3290,8 +3319,17 @@
                 <w:rFonts w:ascii="Open Sans" w:eastAsia="Open Sans" w:hAnsi="Open Sans" w:cs="Open Sans"/>
                 <w:color w:val="131930"/>
               </w:rPr>
-              <w:t>Visual Studio Code</w:t>
-            </w:r>
+              <w:t xml:space="preserve">Visual Studio </w:t>
+            </w:r>
+            <w:proofErr w:type="spellStart"/>
+            <w:r>
+              <w:rPr>
+                <w:rFonts w:ascii="Open Sans" w:eastAsia="Open Sans" w:hAnsi="Open Sans" w:cs="Open Sans"/>
+                <w:color w:val="131930"/>
+              </w:rPr>
+              <w:t>Code</w:t>
+            </w:r>
+            <w:proofErr w:type="spellEnd"/>
           </w:p>
         </w:tc>
       </w:tr>
@@ -4286,7 +4324,14 @@
               <w:rFonts w:ascii="Open Sans" w:eastAsia="Open Sans" w:hAnsi="Open Sans" w:cs="Open Sans"/>
               <w:color w:val="131930"/>
             </w:rPr>
-            <w:t>Versión: 01</w:t>
+            <w:t>Versión: 0</w:t>
+          </w:r>
+          <w:r>
+            <w:rPr>
+              <w:rFonts w:ascii="Open Sans" w:eastAsia="Open Sans" w:hAnsi="Open Sans" w:cs="Open Sans"/>
+              <w:color w:val="131930"/>
+            </w:rPr>
+            <w:t>7</w:t>
           </w:r>
         </w:p>
       </w:tc>
@@ -6830,28 +6875,28 @@
 </file>
 
 <file path=customXml/item1.xml><?xml version="1.0" encoding="utf-8"?>
-<b:Sources xmlns:b="http://schemas.openxmlformats.org/officeDocument/2006/bibliography" xmlns="http://schemas.openxmlformats.org/officeDocument/2006/bibliography" SelectedStyle="\APASixthEditionOfficeOnline.xsl" StyleName="APA" Version="6"/>
-</file>
-
-<file path=customXml/item2.xml><?xml version="1.0" encoding="utf-8"?>
 <go:gDocsCustomXmlDataStorage xmlns:go="http://customooxmlschemas.google.com/" xmlns:r="http://schemas.openxmlformats.org/officeDocument/2006/relationships">
   <go:docsCustomData xmlns:go="http://customooxmlschemas.google.com/" roundtripDataSignature="AMtx7mjjCODaq7ytvofm+tlgzoB6/nqK8g==">AMUW2mVMNzlakDuRgTdB0HHXL2C5C74sPICUfVpKaGXQL+uqqTAKSIB3wZSC0mPen9xv+zxxNb509hFGD/exmP032q0/UgaEWEQMdFNp+XT4MRnkwe118vRHcRGNowWV7ldJtlvu6+XFQpSLeQpcEz5JVhRhRopkS6/IHZUZbQ7lsoTaqQFrczmjoh8wJJjYyNrCg1IJMPzUytN5ZuoYYkjflCKf7UOqTrHaa8jiQ7+14iNotYCxXJS3PDecY1nKe/R3i0YthKJT</go:docsCustomData>
 </go:gDocsCustomXmlDataStorage>
 </file>
 
-<file path=customXml/itemProps1.xml><?xml version="1.0" encoding="utf-8"?>
-<ds:datastoreItem xmlns:ds="http://schemas.openxmlformats.org/officeDocument/2006/customXml" ds:itemID="{D8090F4C-559A-4A15-B53F-179335156309}">
-  <ds:schemaRefs>
-    <ds:schemaRef ds:uri="http://schemas.openxmlformats.org/officeDocument/2006/bibliography"/>
-  </ds:schemaRefs>
-</ds:datastoreItem>
+<file path=customXml/item2.xml><?xml version="1.0" encoding="utf-8"?>
+<b:Sources xmlns:b="http://schemas.openxmlformats.org/officeDocument/2006/bibliography" xmlns="http://schemas.openxmlformats.org/officeDocument/2006/bibliography" SelectedStyle="\APASixthEditionOfficeOnline.xsl" StyleName="APA" Version="6"/>
 </file>
 
-<file path=customXml/itemProps2.xml><?xml version="1.0" encoding="utf-8"?>
+<file path=customXml/itemProps1.xml><?xml version="1.0" encoding="utf-8"?>
 <ds:datastoreItem xmlns:ds="http://schemas.openxmlformats.org/officeDocument/2006/customXml" ds:itemID="{11111111-1234-1234-1234-123412341234}">
   <ds:schemaRefs>
     <ds:schemaRef ds:uri="http://customooxmlschemas.google.com/"/>
     <ds:schemaRef ds:uri="http://schemas.openxmlformats.org/officeDocument/2006/relationships"/>
   </ds:schemaRefs>
 </ds:datastoreItem>
+</file>
+
+<file path=customXml/itemProps2.xml><?xml version="1.0" encoding="utf-8"?>
+<ds:datastoreItem xmlns:ds="http://schemas.openxmlformats.org/officeDocument/2006/customXml" ds:itemID="{D8090F4C-559A-4A15-B53F-179335156309}">
+  <ds:schemaRefs>
+    <ds:schemaRef ds:uri="http://schemas.openxmlformats.org/officeDocument/2006/bibliography"/>
+  </ds:schemaRefs>
+</ds:datastoreItem>
 </file>
</xml_diff>